<commit_message>
complete entity and status
</commit_message>
<xml_diff>
--- a/宠物运输表设计.docx
+++ b/宠物运输表设计.docx
@@ -2016,12 +2016,6 @@
             <w:insideH w:val="single" w:color="auto" w:sz="4" w:space="0"/>
             <w:insideV w:val="single" w:color="auto" w:sz="4" w:space="0"/>
           </w:tblBorders>
-          <w:tblCellMar>
-            <w:top w:w="0" w:type="dxa"/>
-            <w:left w:w="108" w:type="dxa"/>
-            <w:bottom w:w="0" w:type="dxa"/>
-            <w:right w:w="108" w:type="dxa"/>
-          </w:tblCellMar>
         </w:tblPrEx>
         <w:tc>
           <w:tcPr>
@@ -15347,6 +15341,34 @@
         <w:bidi w:val="0"/>
         <w:jc w:val="left"/>
         <w:rPr>
+          <w:rFonts w:hint="eastAsia"/>
+          <w:lang w:val="en-US" w:eastAsia="zh-CN"/>
+        </w:rPr>
+      </w:pPr>
+      <w:r>
+        <w:rPr>
+          <w:rFonts w:hint="eastAsia"/>
+          <w:vertAlign w:val="baseline"/>
+          <w:lang w:val="en-US" w:eastAsia="zh-CN"/>
+        </w:rPr>
+        <w:t>运单状态：</w:t>
+      </w:r>
+      <w:r>
+        <w:rPr>
+          <w:rFonts w:hint="eastAsia"/>
+          <w:lang w:val="en-US" w:eastAsia="zh-CN"/>
+        </w:rPr>
+        <w:t>1.待派送、2.派送中、已签收</w:t>
+      </w:r>
+    </w:p>
+    <w:p>
+      <w:pPr>
+        <w:tabs>
+          <w:tab w:val="left" w:pos="838"/>
+        </w:tabs>
+        <w:bidi w:val="0"/>
+        <w:jc w:val="left"/>
+        <w:rPr>
           <w:rFonts w:hint="default"/>
           <w:lang w:val="en-US" w:eastAsia="zh-CN"/>
         </w:rPr>
@@ -17364,6 +17386,14 @@
           <w:lang w:val="en-US" w:eastAsia="zh-CN"/>
         </w:rPr>
       </w:pPr>
+      <w:r>
+        <w:rPr>
+          <w:rFonts w:hint="eastAsia"/>
+          <w:vertAlign w:val="baseline"/>
+          <w:lang w:val="en-US" w:eastAsia="zh-CN"/>
+        </w:rPr>
+        <w:t>节点运输状态：1.已揽件、2.运输中、3.已签收</w:t>
+      </w:r>
     </w:p>
     <w:sectPr>
       <w:pgSz w:w="11906" w:h="16838"/>
@@ -17534,7 +17564,7 @@
     <w:lsdException w:unhideWhenUsed="0" w:uiPriority="0" w:semiHidden="0" w:name="Table Web 2"/>
     <w:lsdException w:unhideWhenUsed="0" w:uiPriority="0" w:semiHidden="0" w:name="Table Web 3"/>
     <w:lsdException w:unhideWhenUsed="0" w:uiPriority="0" w:semiHidden="0" w:name="Balloon Text"/>
-    <w:lsdException w:unhideWhenUsed="0" w:uiPriority="0" w:semiHidden="0" w:name="Table Grid"/>
+    <w:lsdException w:qFormat="1" w:unhideWhenUsed="0" w:uiPriority="0" w:semiHidden="0" w:name="Table Grid"/>
     <w:lsdException w:unhideWhenUsed="0" w:uiPriority="0" w:semiHidden="0" w:name="Table Theme"/>
     <w:lsdException w:unhideWhenUsed="0" w:uiPriority="60" w:semiHidden="0" w:name="Light Shading"/>
     <w:lsdException w:unhideWhenUsed="0" w:uiPriority="61" w:semiHidden="0" w:name="Light List"/>
@@ -17672,6 +17702,7 @@
   <w:style w:type="table" w:styleId="3">
     <w:name w:val="Table Grid"/>
     <w:basedOn w:val="2"/>
+    <w:qFormat/>
     <w:uiPriority w:val="0"/>
     <w:pPr>
       <w:widowControl w:val="0"/>

</xml_diff>